<commit_message>
Final Paper Version 1.0
</commit_message>
<xml_diff>
--- a/Budget Buddy Final Paper.docx
+++ b/Budget Buddy Final Paper.docx
@@ -528,38 +528,792 @@
           <w:szCs w:val="24"/>
         </w:rPr>
       </w:pPr>
+    </w:p>
+    <w:p>
+      <w:pPr>
+        <w:pStyle w:val="NoSpacing"/>
+        <w:rPr>
+          <w:rFonts w:ascii="Times New Roman" w:hAnsi="Times New Roman" w:cs="Times New Roman"/>
+          <w:b/>
+          <w:sz w:val="24"/>
+          <w:szCs w:val="24"/>
+          <w:u w:val="single"/>
+        </w:rPr>
+      </w:pPr>
+      <w:r>
+        <w:rPr>
+          <w:rFonts w:ascii="Times New Roman" w:hAnsi="Times New Roman" w:cs="Times New Roman"/>
+          <w:b/>
+          <w:sz w:val="24"/>
+          <w:szCs w:val="24"/>
+          <w:u w:val="single"/>
+        </w:rPr>
+        <w:t>Budgeting App Design</w:t>
+      </w:r>
+    </w:p>
+    <w:p>
+      <w:pPr>
+        <w:pStyle w:val="NoSpacing"/>
+        <w:rPr>
+          <w:rFonts w:ascii="Times New Roman" w:hAnsi="Times New Roman" w:cs="Times New Roman"/>
+          <w:sz w:val="24"/>
+          <w:szCs w:val="24"/>
+        </w:rPr>
+      </w:pPr>
+    </w:p>
+    <w:p>
+      <w:pPr>
+        <w:pStyle w:val="NoSpacing"/>
+        <w:rPr>
+          <w:rFonts w:ascii="Times New Roman" w:hAnsi="Times New Roman" w:cs="Times New Roman"/>
+          <w:sz w:val="24"/>
+          <w:szCs w:val="24"/>
+        </w:rPr>
+      </w:pPr>
+      <w:r>
+        <w:rPr>
+          <w:rFonts w:ascii="Times New Roman" w:hAnsi="Times New Roman" w:cs="Times New Roman"/>
+          <w:sz w:val="24"/>
+          <w:szCs w:val="24"/>
+        </w:rPr>
+        <w:tab/>
+        <w:t>Based on our discussion, we came to a consensus that budgeting would be a valuable skill to learn.</w:t>
+      </w:r>
+      <w:r>
+        <w:rPr>
+          <w:rFonts w:ascii="Times New Roman" w:hAnsi="Times New Roman" w:cs="Times New Roman"/>
+          <w:sz w:val="24"/>
+          <w:szCs w:val="24"/>
+        </w:rPr>
+        <w:t xml:space="preserve">  When designing the app, we wanted to focus on being able to teach the user necessary tools to be able properly budget.  For the app, we decided to split the app in to three components in order to minimize any conflict in terms of files.  The plan was to finish the individual pieces and then work on merging the components together.  After the merge, we were to work on any bug fixes (perform testing and walking through the app) as well as user interface changes to make the app more visually appealing to use.</w:t>
+      </w:r>
+    </w:p>
+    <w:p>
+      <w:pPr>
+        <w:pStyle w:val="NoSpacing"/>
+        <w:rPr>
+          <w:rFonts w:ascii="Times New Roman" w:hAnsi="Times New Roman" w:cs="Times New Roman"/>
+          <w:sz w:val="24"/>
+          <w:szCs w:val="24"/>
+        </w:rPr>
+      </w:pPr>
+    </w:p>
+    <w:p>
+      <w:pPr>
+        <w:pStyle w:val="NoSpacing"/>
+        <w:rPr>
+          <w:rFonts w:ascii="Times New Roman" w:hAnsi="Times New Roman" w:cs="Times New Roman"/>
+          <w:b/>
+          <w:sz w:val="24"/>
+          <w:szCs w:val="24"/>
+          <w:u w:val="single"/>
+        </w:rPr>
+      </w:pPr>
+      <w:r>
+        <w:rPr>
+          <w:rFonts w:ascii="Times New Roman" w:hAnsi="Times New Roman" w:cs="Times New Roman"/>
+          <w:b/>
+          <w:sz w:val="24"/>
+          <w:szCs w:val="24"/>
+          <w:u w:val="single"/>
+        </w:rPr>
+        <w:t>Login and Authentication System (Willis)</w:t>
+      </w:r>
+    </w:p>
+    <w:p>
+      <w:pPr>
+        <w:pStyle w:val="NoSpacing"/>
+        <w:rPr>
+          <w:rFonts w:ascii="Times New Roman" w:hAnsi="Times New Roman" w:cs="Times New Roman"/>
+          <w:b/>
+          <w:sz w:val="24"/>
+          <w:szCs w:val="24"/>
+          <w:u w:val="single"/>
+        </w:rPr>
+      </w:pPr>
+    </w:p>
+    <w:p>
+      <w:pPr>
+        <w:pStyle w:val="NoSpacing"/>
+        <w:rPr>
+          <w:rFonts w:ascii="Times New Roman" w:hAnsi="Times New Roman" w:cs="Times New Roman"/>
+          <w:sz w:val="24"/>
+          <w:szCs w:val="24"/>
+        </w:rPr>
+      </w:pPr>
+      <w:r>
+        <w:rPr>
+          <w:rFonts w:ascii="Times New Roman" w:hAnsi="Times New Roman" w:cs="Times New Roman"/>
+          <w:sz w:val="24"/>
+          <w:szCs w:val="24"/>
+        </w:rPr>
+        <w:tab/>
+      </w:r>
+      <w:r>
+        <w:rPr>
+          <w:rFonts w:ascii="Times New Roman" w:hAnsi="Times New Roman" w:cs="Times New Roman"/>
+          <w:sz w:val="24"/>
+          <w:szCs w:val="24"/>
+        </w:rPr>
+        <w:t xml:space="preserve">For the first part of this project as noted we divided the app into three pieces.  The first piece was the login system.  We wanted to build a login system due to the nature of the data that was going to be inputted by the user.  One major concern that came up was how can we best protect </w:t>
+      </w:r>
+      <w:r>
+        <w:rPr>
+          <w:rFonts w:ascii="Times New Roman" w:hAnsi="Times New Roman" w:cs="Times New Roman"/>
+          <w:sz w:val="24"/>
+          <w:szCs w:val="24"/>
+        </w:rPr>
+        <w:t>personal financial data.  In past, some of us had success implementing login systems using Google’s Firebase.  We knew how to implement the login system via the online console provided by Google and set up and monitor accounts.  However, due to the sensitivity of the data, we wanted to have a system that could minimize any security flaws.  From the firebase authentication system, we transitioned into having a local authentication system.  This coupled with our app philosophy</w:t>
+      </w:r>
+      <w:r>
+        <w:rPr>
+          <w:rFonts w:ascii="Times New Roman" w:hAnsi="Times New Roman" w:cs="Times New Roman"/>
+          <w:sz w:val="24"/>
+          <w:szCs w:val="24"/>
+        </w:rPr>
+        <w:t xml:space="preserve"> allowed us to build a simpler and local system.</w:t>
+      </w:r>
+    </w:p>
+    <w:p>
+      <w:pPr>
+        <w:pStyle w:val="NoSpacing"/>
+        <w:rPr>
+          <w:rFonts w:ascii="Times New Roman" w:hAnsi="Times New Roman" w:cs="Times New Roman"/>
+          <w:sz w:val="24"/>
+          <w:szCs w:val="24"/>
+        </w:rPr>
+      </w:pPr>
+    </w:p>
+    <w:p>
+      <w:pPr>
+        <w:pStyle w:val="NoSpacing"/>
+        <w:rPr>
+          <w:rFonts w:ascii="Times New Roman" w:hAnsi="Times New Roman" w:cs="Times New Roman"/>
+          <w:b/>
+          <w:sz w:val="24"/>
+          <w:szCs w:val="24"/>
+        </w:rPr>
+      </w:pPr>
+      <w:r>
+        <w:rPr>
+          <w:rFonts w:ascii="Times New Roman" w:hAnsi="Times New Roman" w:cs="Times New Roman"/>
+          <w:noProof/>
+          <w:sz w:val="24"/>
+          <w:szCs w:val="24"/>
+        </w:rPr>
+        <w:drawing>
+          <wp:inline distT="0" distB="0" distL="0" distR="0" wp14:anchorId="523A38B6" wp14:editId="2A4A3420">
+            <wp:extent cx="3055620" cy="2286000"/>
+            <wp:effectExtent l="0" t="0" r="0" b="0"/>
+            <wp:docPr id="2" name="Picture 2"/>
+            <wp:cNvGraphicFramePr>
+              <a:graphicFrameLocks xmlns:a="http://schemas.openxmlformats.org/drawingml/2006/main" noChangeAspect="1"/>
+            </wp:cNvGraphicFramePr>
+            <a:graphic xmlns:a="http://schemas.openxmlformats.org/drawingml/2006/main">
+              <a:graphicData uri="http://schemas.openxmlformats.org/drawingml/2006/picture">
+                <pic:pic xmlns:pic="http://schemas.openxmlformats.org/drawingml/2006/picture">
+                  <pic:nvPicPr>
+                    <pic:cNvPr id="0" name="Picture 3"/>
+                    <pic:cNvPicPr>
+                      <a:picLocks noChangeAspect="1" noChangeArrowheads="1"/>
+                    </pic:cNvPicPr>
+                  </pic:nvPicPr>
+                  <pic:blipFill>
+                    <a:blip r:embed="rId5">
+                      <a:extLst>
+                        <a:ext uri="{28A0092B-C50C-407E-A947-70E740481C1C}">
+                          <a14:useLocalDpi xmlns:a14="http://schemas.microsoft.com/office/drawing/2010/main" val="0"/>
+                        </a:ext>
+                      </a:extLst>
+                    </a:blip>
+                    <a:srcRect/>
+                    <a:stretch>
+                      <a:fillRect/>
+                    </a:stretch>
+                  </pic:blipFill>
+                  <pic:spPr bwMode="auto">
+                    <a:xfrm>
+                      <a:off x="0" y="0"/>
+                      <a:ext cx="3055620" cy="2286000"/>
+                    </a:xfrm>
+                    <a:prstGeom prst="rect">
+                      <a:avLst/>
+                    </a:prstGeom>
+                    <a:noFill/>
+                    <a:ln>
+                      <a:noFill/>
+                    </a:ln>
+                  </pic:spPr>
+                </pic:pic>
+              </a:graphicData>
+            </a:graphic>
+          </wp:inline>
+        </w:drawing>
+      </w:r>
+      <w:r>
+        <w:rPr>
+          <w:rFonts w:ascii="Times New Roman" w:hAnsi="Times New Roman" w:cs="Times New Roman"/>
+          <w:b/>
+          <w:sz w:val="24"/>
+          <w:szCs w:val="24"/>
+        </w:rPr>
+        <w:t>Original mockup of login system</w:t>
+      </w:r>
+    </w:p>
+    <w:p>
+      <w:pPr>
+        <w:pStyle w:val="NoSpacing"/>
+        <w:rPr>
+          <w:rFonts w:ascii="Times New Roman" w:hAnsi="Times New Roman" w:cs="Times New Roman"/>
+          <w:sz w:val="24"/>
+          <w:szCs w:val="24"/>
+        </w:rPr>
+      </w:pPr>
+    </w:p>
+    <w:p>
+      <w:pPr>
+        <w:pStyle w:val="NoSpacing"/>
+        <w:rPr>
+          <w:rFonts w:ascii="Times New Roman" w:hAnsi="Times New Roman" w:cs="Times New Roman"/>
+          <w:sz w:val="24"/>
+          <w:szCs w:val="24"/>
+        </w:rPr>
+      </w:pPr>
+      <w:r>
+        <w:rPr>
+          <w:rFonts w:ascii="Times New Roman" w:hAnsi="Times New Roman" w:cs="Times New Roman"/>
+          <w:sz w:val="24"/>
+          <w:szCs w:val="24"/>
+        </w:rPr>
+        <w:tab/>
+        <w:t>Initially the login system was built so that the user would have to create a username and password.  The credentials would be stored on the device and for each time the user returned to the app they would be prompted to enter the set password.  As the app progressed, Willis suggested that a pin-based system would make the login process simpler and more effective security wise.  This made sense as</w:t>
+      </w:r>
+      <w:r>
+        <w:rPr>
+          <w:rFonts w:ascii="Times New Roman" w:hAnsi="Times New Roman" w:cs="Times New Roman"/>
+          <w:sz w:val="24"/>
+          <w:szCs w:val="24"/>
+        </w:rPr>
+        <w:t xml:space="preserve"> in the banking systems pins</w:t>
+      </w:r>
+      <w:r>
+        <w:rPr>
+          <w:rFonts w:ascii="Times New Roman" w:hAnsi="Times New Roman" w:cs="Times New Roman"/>
+          <w:sz w:val="24"/>
+          <w:szCs w:val="24"/>
+        </w:rPr>
+        <w:t xml:space="preserve"> are used for security purposes.  </w:t>
+      </w:r>
+      <w:r>
+        <w:rPr>
+          <w:rFonts w:ascii="Times New Roman" w:hAnsi="Times New Roman" w:cs="Times New Roman"/>
+          <w:sz w:val="24"/>
+          <w:szCs w:val="24"/>
+        </w:rPr>
+        <w:lastRenderedPageBreak/>
+        <w:t xml:space="preserve">As such this current iteration of the app has a four-digit pin system which has the option of being reset along with the data.  Since </w:t>
+      </w:r>
+      <w:proofErr w:type="gramStart"/>
+      <w:r>
+        <w:rPr>
+          <w:rFonts w:ascii="Times New Roman" w:hAnsi="Times New Roman" w:cs="Times New Roman"/>
+          <w:sz w:val="24"/>
+          <w:szCs w:val="24"/>
+        </w:rPr>
+        <w:t>all of</w:t>
+      </w:r>
+      <w:proofErr w:type="gramEnd"/>
+      <w:r>
+        <w:rPr>
+          <w:rFonts w:ascii="Times New Roman" w:hAnsi="Times New Roman" w:cs="Times New Roman"/>
+          <w:sz w:val="24"/>
+          <w:szCs w:val="24"/>
+        </w:rPr>
+        <w:t xml:space="preserve"> the data is local, the app becomes easier to use and there is less risk of any security breach.</w:t>
+      </w:r>
+    </w:p>
+    <w:p>
+      <w:pPr>
+        <w:pStyle w:val="NoSpacing"/>
+        <w:rPr>
+          <w:rFonts w:ascii="Times New Roman" w:hAnsi="Times New Roman" w:cs="Times New Roman"/>
+          <w:sz w:val="24"/>
+          <w:szCs w:val="24"/>
+        </w:rPr>
+      </w:pPr>
+    </w:p>
+    <w:p>
+      <w:pPr>
+        <w:pStyle w:val="NoSpacing"/>
+        <w:rPr>
+          <w:rFonts w:ascii="Times New Roman" w:hAnsi="Times New Roman" w:cs="Times New Roman"/>
+          <w:b/>
+          <w:sz w:val="24"/>
+          <w:szCs w:val="24"/>
+        </w:rPr>
+      </w:pPr>
+      <w:r>
+        <w:rPr>
+          <w:noProof/>
+        </w:rPr>
+        <w:drawing>
+          <wp:inline distT="0" distB="0" distL="0" distR="0" wp14:anchorId="25DDEE0C" wp14:editId="1EB35D2E">
+            <wp:extent cx="1556836" cy="2921116"/>
+            <wp:effectExtent l="0" t="0" r="5715" b="0"/>
+            <wp:docPr id="3" name="Picture 3"/>
+            <wp:cNvGraphicFramePr>
+              <a:graphicFrameLocks xmlns:a="http://schemas.openxmlformats.org/drawingml/2006/main" noChangeAspect="1"/>
+            </wp:cNvGraphicFramePr>
+            <a:graphic xmlns:a="http://schemas.openxmlformats.org/drawingml/2006/main">
+              <a:graphicData uri="http://schemas.openxmlformats.org/drawingml/2006/picture">
+                <pic:pic xmlns:pic="http://schemas.openxmlformats.org/drawingml/2006/picture">
+                  <pic:nvPicPr>
+                    <pic:cNvPr id="1" name=""/>
+                    <pic:cNvPicPr/>
+                  </pic:nvPicPr>
+                  <pic:blipFill>
+                    <a:blip r:embed="rId6"/>
+                    <a:stretch>
+                      <a:fillRect/>
+                    </a:stretch>
+                  </pic:blipFill>
+                  <pic:spPr>
+                    <a:xfrm>
+                      <a:off x="0" y="0"/>
+                      <a:ext cx="1560346" cy="2927702"/>
+                    </a:xfrm>
+                    <a:prstGeom prst="rect">
+                      <a:avLst/>
+                    </a:prstGeom>
+                  </pic:spPr>
+                </pic:pic>
+              </a:graphicData>
+            </a:graphic>
+          </wp:inline>
+        </w:drawing>
+      </w:r>
+      <w:r>
+        <w:rPr>
+          <w:rFonts w:ascii="Times New Roman" w:hAnsi="Times New Roman" w:cs="Times New Roman"/>
+          <w:b/>
+          <w:sz w:val="24"/>
+          <w:szCs w:val="24"/>
+        </w:rPr>
+        <w:t>New Pin Based Login</w:t>
+      </w:r>
+    </w:p>
+    <w:p>
+      <w:pPr>
+        <w:pStyle w:val="NoSpacing"/>
+        <w:rPr>
+          <w:rFonts w:ascii="Times New Roman" w:hAnsi="Times New Roman" w:cs="Times New Roman"/>
+          <w:sz w:val="24"/>
+          <w:szCs w:val="24"/>
+        </w:rPr>
+      </w:pPr>
+    </w:p>
+    <w:p>
+      <w:pPr>
+        <w:pStyle w:val="NoSpacing"/>
+        <w:rPr>
+          <w:rFonts w:ascii="Times New Roman" w:hAnsi="Times New Roman" w:cs="Times New Roman"/>
+          <w:b/>
+          <w:sz w:val="24"/>
+          <w:szCs w:val="24"/>
+          <w:u w:val="single"/>
+        </w:rPr>
+      </w:pPr>
+      <w:r>
+        <w:rPr>
+          <w:rFonts w:ascii="Times New Roman" w:hAnsi="Times New Roman" w:cs="Times New Roman"/>
+          <w:b/>
+          <w:sz w:val="24"/>
+          <w:szCs w:val="24"/>
+          <w:u w:val="single"/>
+        </w:rPr>
+        <w:t>Tutorial and Budgeting</w:t>
+      </w:r>
+      <w:r>
+        <w:rPr>
+          <w:rFonts w:ascii="Times New Roman" w:hAnsi="Times New Roman" w:cs="Times New Roman"/>
+          <w:b/>
+          <w:sz w:val="24"/>
+          <w:szCs w:val="24"/>
+          <w:u w:val="single"/>
+        </w:rPr>
+        <w:t xml:space="preserve"> (Sridhar)</w:t>
+      </w:r>
+    </w:p>
+    <w:p>
+      <w:pPr>
+        <w:pStyle w:val="NoSpacing"/>
+        <w:rPr>
+          <w:rFonts w:ascii="Times New Roman" w:hAnsi="Times New Roman" w:cs="Times New Roman"/>
+          <w:b/>
+          <w:sz w:val="24"/>
+          <w:szCs w:val="24"/>
+          <w:u w:val="single"/>
+        </w:rPr>
+      </w:pPr>
+    </w:p>
+    <w:p>
+      <w:pPr>
+        <w:pStyle w:val="NoSpacing"/>
+        <w:rPr>
+          <w:rFonts w:ascii="Times New Roman" w:hAnsi="Times New Roman" w:cs="Times New Roman"/>
+          <w:sz w:val="24"/>
+          <w:szCs w:val="24"/>
+        </w:rPr>
+      </w:pPr>
+      <w:r>
+        <w:rPr>
+          <w:rFonts w:ascii="Times New Roman" w:hAnsi="Times New Roman" w:cs="Times New Roman"/>
+          <w:sz w:val="24"/>
+          <w:szCs w:val="24"/>
+        </w:rPr>
+        <w:tab/>
+        <w:t>The</w:t>
+      </w:r>
+      <w:r>
+        <w:rPr>
+          <w:rFonts w:ascii="Times New Roman" w:hAnsi="Times New Roman" w:cs="Times New Roman"/>
+          <w:sz w:val="24"/>
+          <w:szCs w:val="24"/>
+        </w:rPr>
+        <w:t xml:space="preserve"> main purpose of the app was to provide a step-by-step tutorial for the user to help them learn the basics of budgeting.  When forming the concept for the tutorial</w:t>
+      </w:r>
+      <w:r>
+        <w:rPr>
+          <w:rFonts w:ascii="Times New Roman" w:hAnsi="Times New Roman" w:cs="Times New Roman"/>
+          <w:sz w:val="24"/>
+          <w:szCs w:val="24"/>
+        </w:rPr>
+        <w:t xml:space="preserve"> we again discussed multiple approaches.  One approach was to have walkthrough of the app coupled with instructions to help the user input information such as monthly income, how much they want to save and daily spending.</w:t>
+      </w:r>
+      <w:r>
+        <w:rPr>
+          <w:rFonts w:ascii="Times New Roman" w:hAnsi="Times New Roman" w:cs="Times New Roman"/>
+          <w:sz w:val="24"/>
+          <w:szCs w:val="24"/>
+        </w:rPr>
+        <w:t xml:space="preserve">  This method would be more appropriate for users who have never budgeted before and are wanting to learn budgeting.  Another approach that was considered was having multiple versions of the tutorial.  The multiple versions of the tutorial would allow for users of varying expertise to use the app.  </w:t>
+      </w:r>
+      <w:r>
+        <w:rPr>
+          <w:rFonts w:ascii="Times New Roman" w:hAnsi="Times New Roman" w:cs="Times New Roman"/>
+          <w:sz w:val="24"/>
+          <w:szCs w:val="24"/>
+        </w:rPr>
+        <w:t>With this idea, users with moderate to expert experience in budgeting would not feel bogged down with a sin</w:t>
+      </w:r>
+      <w:r>
+        <w:rPr>
+          <w:rFonts w:ascii="Times New Roman" w:hAnsi="Times New Roman" w:cs="Times New Roman"/>
+          <w:sz w:val="24"/>
+          <w:szCs w:val="24"/>
+        </w:rPr>
+        <w:t xml:space="preserve">gular </w:t>
+      </w:r>
+      <w:r>
+        <w:rPr>
+          <w:rFonts w:ascii="Times New Roman" w:hAnsi="Times New Roman" w:cs="Times New Roman"/>
+          <w:sz w:val="24"/>
+          <w:szCs w:val="24"/>
+        </w:rPr>
+        <w:t>novice-based</w:t>
+      </w:r>
+      <w:r>
+        <w:rPr>
+          <w:rFonts w:ascii="Times New Roman" w:hAnsi="Times New Roman" w:cs="Times New Roman"/>
+          <w:sz w:val="24"/>
+          <w:szCs w:val="24"/>
+        </w:rPr>
+        <w:t xml:space="preserve"> tutorial.</w:t>
+      </w:r>
+    </w:p>
+    <w:p>
+      <w:pPr>
+        <w:pStyle w:val="NoSpacing"/>
+        <w:rPr>
+          <w:rFonts w:ascii="Times New Roman" w:hAnsi="Times New Roman" w:cs="Times New Roman"/>
+          <w:sz w:val="24"/>
+          <w:szCs w:val="24"/>
+        </w:rPr>
+      </w:pPr>
+      <w:r>
+        <w:rPr>
+          <w:rFonts w:ascii="Times New Roman" w:hAnsi="Times New Roman" w:cs="Times New Roman"/>
+          <w:sz w:val="24"/>
+          <w:szCs w:val="24"/>
+        </w:rPr>
+        <w:tab/>
+        <w:t xml:space="preserve">For the final version of the app, we decided that it would be best to use the first approach in having a singular tutorial prompting user input.  To accommodate users who may be familiar with budgeting we set the tutorial to occur only on the first instance of the app being used.  This also went with our app philosophy of simplicity and not adding additional clutter of varying tutorials for different users.  </w:t>
+      </w:r>
+    </w:p>
+    <w:p>
+      <w:pPr>
+        <w:pStyle w:val="NoSpacing"/>
+        <w:rPr>
+          <w:rFonts w:ascii="Times New Roman" w:hAnsi="Times New Roman" w:cs="Times New Roman"/>
+          <w:sz w:val="24"/>
+          <w:szCs w:val="24"/>
+        </w:rPr>
+      </w:pPr>
+      <w:r>
+        <w:rPr>
+          <w:rFonts w:ascii="Times New Roman" w:hAnsi="Times New Roman" w:cs="Times New Roman"/>
+          <w:sz w:val="24"/>
+          <w:szCs w:val="24"/>
+        </w:rPr>
+        <w:tab/>
+        <w:t xml:space="preserve">In addition to having a tutorial teach the process for how to budget, we also wanted a page that could provide links to resources for additional financial planning.  We created a tips section which has some helpful links to pages that have information about stocks and ROTH IRA for retirement.  While the </w:t>
+      </w:r>
+      <w:proofErr w:type="gramStart"/>
+      <w:r>
+        <w:rPr>
+          <w:rFonts w:ascii="Times New Roman" w:hAnsi="Times New Roman" w:cs="Times New Roman"/>
+          <w:sz w:val="24"/>
+          <w:szCs w:val="24"/>
+        </w:rPr>
+        <w:t>main focus</w:t>
+      </w:r>
+      <w:proofErr w:type="gramEnd"/>
+      <w:r>
+        <w:rPr>
+          <w:rFonts w:ascii="Times New Roman" w:hAnsi="Times New Roman" w:cs="Times New Roman"/>
+          <w:sz w:val="24"/>
+          <w:szCs w:val="24"/>
+        </w:rPr>
+        <w:t xml:space="preserve"> of the app remains teaching the user about budgeting we also wanted to point the user in right direction about managing finances.</w:t>
+      </w:r>
+    </w:p>
+    <w:p>
+      <w:pPr>
+        <w:pStyle w:val="NoSpacing"/>
+        <w:rPr>
+          <w:rFonts w:ascii="Times New Roman" w:hAnsi="Times New Roman" w:cs="Times New Roman"/>
+          <w:sz w:val="24"/>
+          <w:szCs w:val="24"/>
+        </w:rPr>
+      </w:pPr>
+    </w:p>
+    <w:p>
+      <w:pPr>
+        <w:pStyle w:val="NoSpacing"/>
+        <w:rPr>
+          <w:rFonts w:ascii="Times New Roman" w:hAnsi="Times New Roman" w:cs="Times New Roman"/>
+          <w:b/>
+          <w:sz w:val="24"/>
+          <w:szCs w:val="24"/>
+        </w:rPr>
+      </w:pPr>
+      <w:r>
+        <w:rPr>
+          <w:noProof/>
+        </w:rPr>
+        <w:lastRenderedPageBreak/>
+        <w:drawing>
+          <wp:inline distT="0" distB="0" distL="0" distR="0" wp14:anchorId="188C5918" wp14:editId="5B4299C6">
+            <wp:extent cx="1548162" cy="2898776"/>
+            <wp:effectExtent l="0" t="0" r="0" b="0"/>
+            <wp:docPr id="6" name="Picture 6"/>
+            <wp:cNvGraphicFramePr>
+              <a:graphicFrameLocks xmlns:a="http://schemas.openxmlformats.org/drawingml/2006/main" noChangeAspect="1"/>
+            </wp:cNvGraphicFramePr>
+            <a:graphic xmlns:a="http://schemas.openxmlformats.org/drawingml/2006/main">
+              <a:graphicData uri="http://schemas.openxmlformats.org/drawingml/2006/picture">
+                <pic:pic xmlns:pic="http://schemas.openxmlformats.org/drawingml/2006/picture">
+                  <pic:nvPicPr>
+                    <pic:cNvPr id="1" name=""/>
+                    <pic:cNvPicPr/>
+                  </pic:nvPicPr>
+                  <pic:blipFill>
+                    <a:blip r:embed="rId7"/>
+                    <a:stretch>
+                      <a:fillRect/>
+                    </a:stretch>
+                  </pic:blipFill>
+                  <pic:spPr>
+                    <a:xfrm>
+                      <a:off x="0" y="0"/>
+                      <a:ext cx="1576309" cy="2951478"/>
+                    </a:xfrm>
+                    <a:prstGeom prst="rect">
+                      <a:avLst/>
+                    </a:prstGeom>
+                  </pic:spPr>
+                </pic:pic>
+              </a:graphicData>
+            </a:graphic>
+          </wp:inline>
+        </w:drawing>
+      </w:r>
+      <w:r>
+        <w:rPr>
+          <w:rFonts w:ascii="Times New Roman" w:hAnsi="Times New Roman" w:cs="Times New Roman"/>
+          <w:b/>
+          <w:sz w:val="24"/>
+          <w:szCs w:val="24"/>
+        </w:rPr>
+        <w:t xml:space="preserve"> </w:t>
+      </w:r>
+      <w:r>
+        <w:rPr>
+          <w:rFonts w:ascii="Times New Roman" w:hAnsi="Times New Roman" w:cs="Times New Roman"/>
+          <w:b/>
+          <w:sz w:val="24"/>
+          <w:szCs w:val="24"/>
+        </w:rPr>
+        <w:sym w:font="Wingdings" w:char="F0E0"/>
+      </w:r>
       <w:bookmarkStart w:id="0" w:name="_GoBack"/>
       <w:bookmarkEnd w:id="0"/>
-    </w:p>
-    <w:p>
-      <w:pPr>
-        <w:pStyle w:val="NoSpacing"/>
-        <w:rPr>
-          <w:rFonts w:ascii="Times New Roman" w:hAnsi="Times New Roman" w:cs="Times New Roman"/>
-          <w:b/>
-          <w:sz w:val="24"/>
-          <w:szCs w:val="24"/>
-          <w:u w:val="single"/>
-        </w:rPr>
-      </w:pPr>
-      <w:r>
-        <w:rPr>
-          <w:rFonts w:ascii="Times New Roman" w:hAnsi="Times New Roman" w:cs="Times New Roman"/>
-          <w:b/>
-          <w:sz w:val="24"/>
-          <w:szCs w:val="24"/>
-          <w:u w:val="single"/>
-        </w:rPr>
-        <w:t>Budgeting App Design</w:t>
-      </w:r>
-    </w:p>
-    <w:p>
-      <w:pPr>
-        <w:pStyle w:val="NoSpacing"/>
-        <w:rPr>
-          <w:rFonts w:ascii="Times New Roman" w:hAnsi="Times New Roman" w:cs="Times New Roman"/>
-          <w:sz w:val="24"/>
-          <w:szCs w:val="24"/>
+      <w:r>
+        <w:rPr>
+          <w:rFonts w:ascii="Times New Roman" w:hAnsi="Times New Roman" w:cs="Times New Roman"/>
+          <w:b/>
+          <w:sz w:val="24"/>
+          <w:szCs w:val="24"/>
+        </w:rPr>
+        <w:sym w:font="Wingdings" w:char="F0E0"/>
+      </w:r>
+      <w:r>
+        <w:rPr>
+          <w:noProof/>
+        </w:rPr>
+        <w:drawing>
+          <wp:inline distT="0" distB="0" distL="0" distR="0" wp14:anchorId="7F4DA0EE" wp14:editId="6023B682">
+            <wp:extent cx="1602106" cy="3130800"/>
+            <wp:effectExtent l="0" t="0" r="0" b="0"/>
+            <wp:docPr id="4" name="Picture 4"/>
+            <wp:cNvGraphicFramePr>
+              <a:graphicFrameLocks xmlns:a="http://schemas.openxmlformats.org/drawingml/2006/main" noChangeAspect="1"/>
+            </wp:cNvGraphicFramePr>
+            <a:graphic xmlns:a="http://schemas.openxmlformats.org/drawingml/2006/main">
+              <a:graphicData uri="http://schemas.openxmlformats.org/drawingml/2006/picture">
+                <pic:pic xmlns:pic="http://schemas.openxmlformats.org/drawingml/2006/picture">
+                  <pic:nvPicPr>
+                    <pic:cNvPr id="1" name=""/>
+                    <pic:cNvPicPr/>
+                  </pic:nvPicPr>
+                  <pic:blipFill>
+                    <a:blip r:embed="rId8"/>
+                    <a:stretch>
+                      <a:fillRect/>
+                    </a:stretch>
+                  </pic:blipFill>
+                  <pic:spPr>
+                    <a:xfrm>
+                      <a:off x="0" y="0"/>
+                      <a:ext cx="1605170" cy="3136787"/>
+                    </a:xfrm>
+                    <a:prstGeom prst="rect">
+                      <a:avLst/>
+                    </a:prstGeom>
+                  </pic:spPr>
+                </pic:pic>
+              </a:graphicData>
+            </a:graphic>
+          </wp:inline>
+        </w:drawing>
+      </w:r>
+    </w:p>
+    <w:p>
+      <w:pPr>
+        <w:pStyle w:val="NoSpacing"/>
+        <w:rPr>
+          <w:rFonts w:ascii="Times New Roman" w:hAnsi="Times New Roman" w:cs="Times New Roman"/>
+          <w:b/>
+          <w:sz w:val="24"/>
+          <w:szCs w:val="24"/>
+        </w:rPr>
+      </w:pPr>
+    </w:p>
+    <w:p>
+      <w:pPr>
+        <w:pStyle w:val="NoSpacing"/>
+        <w:rPr>
+          <w:rFonts w:ascii="Times New Roman" w:hAnsi="Times New Roman" w:cs="Times New Roman"/>
+          <w:b/>
+          <w:sz w:val="24"/>
+          <w:szCs w:val="24"/>
+        </w:rPr>
+      </w:pPr>
+      <w:r>
+        <w:rPr>
+          <w:rFonts w:ascii="Times New Roman" w:hAnsi="Times New Roman" w:cs="Times New Roman"/>
+          <w:b/>
+          <w:sz w:val="24"/>
+          <w:szCs w:val="24"/>
+        </w:rPr>
+        <w:t>(On left second page of tutorial demonstrating how the app works, on right user inputs for the tutorial)</w:t>
+      </w:r>
+    </w:p>
+    <w:p>
+      <w:pPr>
+        <w:pStyle w:val="NoSpacing"/>
+        <w:rPr>
+          <w:rFonts w:ascii="Times New Roman" w:hAnsi="Times New Roman" w:cs="Times New Roman"/>
+          <w:b/>
+          <w:sz w:val="24"/>
+          <w:szCs w:val="24"/>
+          <w:u w:val="single"/>
+        </w:rPr>
+      </w:pPr>
+    </w:p>
+    <w:p>
+      <w:pPr>
+        <w:pStyle w:val="NoSpacing"/>
+        <w:rPr>
+          <w:rFonts w:ascii="Times New Roman" w:hAnsi="Times New Roman" w:cs="Times New Roman"/>
+          <w:b/>
+          <w:sz w:val="24"/>
+          <w:szCs w:val="24"/>
+          <w:u w:val="single"/>
+        </w:rPr>
+      </w:pPr>
+    </w:p>
+    <w:p>
+      <w:pPr>
+        <w:pStyle w:val="NoSpacing"/>
+        <w:rPr>
+          <w:rFonts w:ascii="Times New Roman" w:hAnsi="Times New Roman" w:cs="Times New Roman"/>
+          <w:b/>
+          <w:sz w:val="24"/>
+          <w:szCs w:val="24"/>
+          <w:u w:val="single"/>
+        </w:rPr>
+      </w:pPr>
+      <w:r>
+        <w:rPr>
+          <w:rFonts w:ascii="Times New Roman" w:hAnsi="Times New Roman" w:cs="Times New Roman"/>
+          <w:b/>
+          <w:sz w:val="24"/>
+          <w:szCs w:val="24"/>
+          <w:u w:val="single"/>
+        </w:rPr>
+        <w:t>Inputs and Graphs</w:t>
+      </w:r>
+      <w:r>
+        <w:rPr>
+          <w:rFonts w:ascii="Times New Roman" w:hAnsi="Times New Roman" w:cs="Times New Roman"/>
+          <w:b/>
+          <w:sz w:val="24"/>
+          <w:szCs w:val="24"/>
+          <w:u w:val="single"/>
+        </w:rPr>
+        <w:t xml:space="preserve"> (Jose)</w:t>
+      </w:r>
+    </w:p>
+    <w:p>
+      <w:pPr>
+        <w:pStyle w:val="NoSpacing"/>
+        <w:rPr>
+          <w:rFonts w:ascii="Times New Roman" w:hAnsi="Times New Roman" w:cs="Times New Roman"/>
+          <w:b/>
+          <w:sz w:val="24"/>
+          <w:szCs w:val="24"/>
+          <w:u w:val="single"/>
         </w:rPr>
       </w:pPr>
     </w:p>
@@ -579,60 +1333,39 @@
           <w:szCs w:val="24"/>
         </w:rPr>
         <w:tab/>
-        <w:t>Based on our discussion, we came to a consensus that budgeting would be a valuable skill to learn.</w:t>
-      </w:r>
-      <w:r>
-        <w:rPr>
-          <w:rFonts w:ascii="Times New Roman" w:hAnsi="Times New Roman" w:cs="Times New Roman"/>
-          <w:sz w:val="24"/>
-          <w:szCs w:val="24"/>
-        </w:rPr>
-        <w:t xml:space="preserve">  When designing the app, we wanted to focus on being able to teach the user necessary tools to be able properly budget.  For the app, we decided to split the app in to three components in order to minimize any conflict in terms of files.  The plan was to finish the individual pieces and then work on merging the components together.  After the merge, we were to work on any bug fixes (perform testing and walking through the app) as well as user interface changes to make the app more visually appealing to use.</w:t>
-      </w:r>
-    </w:p>
-    <w:p>
-      <w:pPr>
-        <w:pStyle w:val="NoSpacing"/>
-        <w:rPr>
-          <w:rFonts w:ascii="Times New Roman" w:hAnsi="Times New Roman" w:cs="Times New Roman"/>
-          <w:sz w:val="24"/>
-          <w:szCs w:val="24"/>
-        </w:rPr>
-      </w:pPr>
-    </w:p>
-    <w:p>
-      <w:pPr>
-        <w:pStyle w:val="NoSpacing"/>
-        <w:rPr>
-          <w:rFonts w:ascii="Times New Roman" w:hAnsi="Times New Roman" w:cs="Times New Roman"/>
-          <w:b/>
-          <w:sz w:val="24"/>
-          <w:szCs w:val="24"/>
-          <w:u w:val="single"/>
-        </w:rPr>
-      </w:pPr>
-      <w:r>
-        <w:rPr>
-          <w:rFonts w:ascii="Times New Roman" w:hAnsi="Times New Roman" w:cs="Times New Roman"/>
-          <w:b/>
-          <w:sz w:val="24"/>
-          <w:szCs w:val="24"/>
-          <w:u w:val="single"/>
-        </w:rPr>
-        <w:t>Login and Authentication System (Willis)</w:t>
-      </w:r>
-    </w:p>
-    <w:p>
-      <w:pPr>
-        <w:pStyle w:val="NoSpacing"/>
-        <w:rPr>
-          <w:rFonts w:ascii="Times New Roman" w:hAnsi="Times New Roman" w:cs="Times New Roman"/>
-          <w:b/>
-          <w:sz w:val="24"/>
-          <w:szCs w:val="24"/>
-          <w:u w:val="single"/>
-        </w:rPr>
-      </w:pPr>
+      </w:r>
+      <w:r>
+        <w:rPr>
+          <w:rFonts w:ascii="Times New Roman" w:hAnsi="Times New Roman" w:cs="Times New Roman"/>
+          <w:sz w:val="24"/>
+          <w:szCs w:val="24"/>
+        </w:rPr>
+        <w:t xml:space="preserve">Following our app philosophy, we wanted the inputs and graphs to be as simple as possible for the user.  </w:t>
+      </w:r>
+      <w:r>
+        <w:rPr>
+          <w:rFonts w:ascii="Times New Roman" w:hAnsi="Times New Roman" w:cs="Times New Roman"/>
+          <w:sz w:val="24"/>
+          <w:szCs w:val="24"/>
+        </w:rPr>
+        <w:t>In regard to</w:t>
+      </w:r>
+      <w:r>
+        <w:rPr>
+          <w:rFonts w:ascii="Times New Roman" w:hAnsi="Times New Roman" w:cs="Times New Roman"/>
+          <w:sz w:val="24"/>
+          <w:szCs w:val="24"/>
+        </w:rPr>
+        <w:t xml:space="preserve"> the inputs, in the tutorial we prompt for entering a monthly income and how much the user wants to save.</w:t>
+      </w:r>
+      <w:r>
+        <w:rPr>
+          <w:rFonts w:ascii="Times New Roman" w:hAnsi="Times New Roman" w:cs="Times New Roman"/>
+          <w:sz w:val="24"/>
+          <w:szCs w:val="24"/>
+        </w:rPr>
+        <w:t xml:space="preserve">  After the tutorial runs, users have options to enter in daily spending amounts for different transactions.  In this current iteration of the application we have allowed for users to input amounts as well as provide tags as to what the expense was for such as groceries, gas or rent.  </w:t>
+      </w:r>
     </w:p>
     <w:p>
       <w:pPr>
@@ -650,30 +1383,7 @@
           <w:szCs w:val="24"/>
         </w:rPr>
         <w:tab/>
-      </w:r>
-      <w:r>
-        <w:rPr>
-          <w:rFonts w:ascii="Times New Roman" w:hAnsi="Times New Roman" w:cs="Times New Roman"/>
-          <w:sz w:val="24"/>
-          <w:szCs w:val="24"/>
-        </w:rPr>
-        <w:t xml:space="preserve">For the first part of this project as noted we divided the app into three pieces.  The first piece was the login system.  We wanted to build a login system due to the nature of the data that was going to be inputted by the user.  One major concern that came up was how can we best protect </w:t>
-      </w:r>
-      <w:r>
-        <w:rPr>
-          <w:rFonts w:ascii="Times New Roman" w:hAnsi="Times New Roman" w:cs="Times New Roman"/>
-          <w:sz w:val="24"/>
-          <w:szCs w:val="24"/>
-        </w:rPr>
-        <w:t>personal financial data.  In past, some of us had success implementing login systems using Google’s Firebase.  We knew how to implement the login system via the online console provided by Google and set up and monitor accounts.  However, due to the sensitivity of the data, we wanted to have a system that could minimize any security flaws.  From the firebase authentication system, we transitioned into having a local authentication system.  This coupled with our app philosophy</w:t>
-      </w:r>
-      <w:r>
-        <w:rPr>
-          <w:rFonts w:ascii="Times New Roman" w:hAnsi="Times New Roman" w:cs="Times New Roman"/>
-          <w:sz w:val="24"/>
-          <w:szCs w:val="24"/>
-        </w:rPr>
-        <w:t xml:space="preserve"> allowed us to build a simpler and local system.</w:t>
+        <w:t>In the tutorial we also talk about understanding which expenses are essential and non-essential.  Based of their input, users can decide with a drop-down tab which expenses are necessary and which are non-essential.  The tutorial mentions that if the user has too many non-essential expenses, that it may be time to cut back on spending.</w:t>
       </w:r>
     </w:p>
     <w:p>
@@ -692,152 +1402,57 @@
           <w:szCs w:val="24"/>
         </w:rPr>
         <w:tab/>
-        <w:t>Initially the login system was built so that the user would have to create a username and password.  The credentials would be stored on the device and for each time the user returned to the app they would be prompted to enter the set password.  As the app progressed, Willis suggested that a pin-based system would make the login process simpler and more effective security wise.  This made sense as</w:t>
-      </w:r>
-      <w:r>
-        <w:rPr>
-          <w:rFonts w:ascii="Times New Roman" w:hAnsi="Times New Roman" w:cs="Times New Roman"/>
-          <w:sz w:val="24"/>
-          <w:szCs w:val="24"/>
-        </w:rPr>
-        <w:t xml:space="preserve"> in the banking systems pins</w:t>
-      </w:r>
-      <w:r>
-        <w:rPr>
-          <w:rFonts w:ascii="Times New Roman" w:hAnsi="Times New Roman" w:cs="Times New Roman"/>
-          <w:sz w:val="24"/>
-          <w:szCs w:val="24"/>
-        </w:rPr>
-        <w:t xml:space="preserve"> are used for security purposes.  As such this current iteration of the app has a four-digit pin system which has the option of being reset along with the data.  Since all of the data is local, the app becomes easier to use and there is less risk of any security breach.</w:t>
-      </w:r>
-    </w:p>
-    <w:p>
-      <w:pPr>
-        <w:pStyle w:val="NoSpacing"/>
-        <w:rPr>
-          <w:rFonts w:ascii="Times New Roman" w:hAnsi="Times New Roman" w:cs="Times New Roman"/>
-          <w:sz w:val="24"/>
-          <w:szCs w:val="24"/>
-        </w:rPr>
-      </w:pPr>
-    </w:p>
-    <w:p>
-      <w:pPr>
-        <w:pStyle w:val="NoSpacing"/>
-        <w:rPr>
-          <w:rFonts w:ascii="Times New Roman" w:hAnsi="Times New Roman" w:cs="Times New Roman"/>
-          <w:b/>
-          <w:sz w:val="24"/>
-          <w:szCs w:val="24"/>
-          <w:u w:val="single"/>
-        </w:rPr>
-      </w:pPr>
-      <w:r>
-        <w:rPr>
-          <w:rFonts w:ascii="Times New Roman" w:hAnsi="Times New Roman" w:cs="Times New Roman"/>
-          <w:b/>
-          <w:sz w:val="24"/>
-          <w:szCs w:val="24"/>
-          <w:u w:val="single"/>
-        </w:rPr>
-        <w:t>Tutorial and Budgeting</w:t>
-      </w:r>
-      <w:r>
-        <w:rPr>
-          <w:rFonts w:ascii="Times New Roman" w:hAnsi="Times New Roman" w:cs="Times New Roman"/>
-          <w:b/>
-          <w:sz w:val="24"/>
-          <w:szCs w:val="24"/>
-          <w:u w:val="single"/>
-        </w:rPr>
-        <w:t xml:space="preserve"> (Sridhar)</w:t>
-      </w:r>
-    </w:p>
-    <w:p>
-      <w:pPr>
-        <w:pStyle w:val="NoSpacing"/>
-        <w:rPr>
-          <w:rFonts w:ascii="Times New Roman" w:hAnsi="Times New Roman" w:cs="Times New Roman"/>
-          <w:b/>
-          <w:sz w:val="24"/>
-          <w:szCs w:val="24"/>
-          <w:u w:val="single"/>
-        </w:rPr>
-      </w:pPr>
-    </w:p>
-    <w:p>
-      <w:pPr>
-        <w:pStyle w:val="NoSpacing"/>
-        <w:rPr>
-          <w:rFonts w:ascii="Times New Roman" w:hAnsi="Times New Roman" w:cs="Times New Roman"/>
-          <w:sz w:val="24"/>
-          <w:szCs w:val="24"/>
-        </w:rPr>
-      </w:pPr>
-      <w:r>
-        <w:rPr>
-          <w:rFonts w:ascii="Times New Roman" w:hAnsi="Times New Roman" w:cs="Times New Roman"/>
-          <w:sz w:val="24"/>
-          <w:szCs w:val="24"/>
-        </w:rPr>
-        <w:tab/>
-        <w:t>The</w:t>
-      </w:r>
-      <w:r>
-        <w:rPr>
-          <w:rFonts w:ascii="Times New Roman" w:hAnsi="Times New Roman" w:cs="Times New Roman"/>
-          <w:sz w:val="24"/>
-          <w:szCs w:val="24"/>
-        </w:rPr>
-        <w:t xml:space="preserve"> main purpose of the app was to provide a step-by-step tutorial for the user to help them learn the basics of budgeting.  When forming the concept for the tutorial</w:t>
-      </w:r>
-      <w:r>
-        <w:rPr>
-          <w:rFonts w:ascii="Times New Roman" w:hAnsi="Times New Roman" w:cs="Times New Roman"/>
-          <w:sz w:val="24"/>
-          <w:szCs w:val="24"/>
-        </w:rPr>
-        <w:t xml:space="preserve"> we again discussed multiple approaches.  One approach was to have walkthrough of the app coupled with instructions to help the user input information such as monthly income, how much they want to save and daily spending.</w:t>
-      </w:r>
-      <w:r>
-        <w:rPr>
-          <w:rFonts w:ascii="Times New Roman" w:hAnsi="Times New Roman" w:cs="Times New Roman"/>
-          <w:sz w:val="24"/>
-          <w:szCs w:val="24"/>
-        </w:rPr>
-        <w:t xml:space="preserve">  This method would be more appropriate for users who have never budgeted before and are wanting to learn budgeting.  Another approach that was considered was having multiple versions of the tutorial.  The multiple versions of the tutorial would allow for users of varying expertise to use the app.  </w:t>
-      </w:r>
-      <w:r>
-        <w:rPr>
-          <w:rFonts w:ascii="Times New Roman" w:hAnsi="Times New Roman" w:cs="Times New Roman"/>
-          <w:sz w:val="24"/>
-          <w:szCs w:val="24"/>
-        </w:rPr>
-        <w:t>With this idea, users with moderate to expert experience in budgeting would not feel bogged down with a sin</w:t>
-      </w:r>
-      <w:r>
-        <w:rPr>
-          <w:rFonts w:ascii="Times New Roman" w:hAnsi="Times New Roman" w:cs="Times New Roman"/>
-          <w:sz w:val="24"/>
-          <w:szCs w:val="24"/>
-        </w:rPr>
-        <w:t xml:space="preserve">gular </w:t>
-      </w:r>
-      <w:r>
-        <w:rPr>
-          <w:rFonts w:ascii="Times New Roman" w:hAnsi="Times New Roman" w:cs="Times New Roman"/>
-          <w:sz w:val="24"/>
-          <w:szCs w:val="24"/>
-        </w:rPr>
-        <w:t>novice-based</w:t>
-      </w:r>
-      <w:r>
-        <w:rPr>
-          <w:rFonts w:ascii="Times New Roman" w:hAnsi="Times New Roman" w:cs="Times New Roman"/>
-          <w:sz w:val="24"/>
-          <w:szCs w:val="24"/>
-        </w:rPr>
-        <w:t xml:space="preserve"> tutorial.</w:t>
+        <w:t>For the graphs, all three us had many discussions as to how to best display information in a clear and concise manner.</w:t>
+      </w:r>
+      <w:r>
+        <w:rPr>
+          <w:rFonts w:ascii="Times New Roman" w:hAnsi="Times New Roman" w:cs="Times New Roman"/>
+          <w:sz w:val="24"/>
+          <w:szCs w:val="24"/>
+        </w:rPr>
+        <w:t xml:space="preserve">  One graph that we settled on was having a standard graph with days on the x-axis and money spent in dollars on the y-axis.  From the user inputted monthly income we drew a straight line spanning over the number of days that would serve as maximum amount that the user could spend.  Additionally, we drew a similar line across of the limit that the user wanted which was entered during the tutorial.  We wanted the graph to be as readable as </w:t>
+      </w:r>
+      <w:r>
+        <w:rPr>
+          <w:rFonts w:ascii="Times New Roman" w:hAnsi="Times New Roman" w:cs="Times New Roman"/>
+          <w:sz w:val="24"/>
+          <w:szCs w:val="24"/>
+        </w:rPr>
+        <w:t>possible,</w:t>
+      </w:r>
+      <w:r>
+        <w:rPr>
+          <w:rFonts w:ascii="Times New Roman" w:hAnsi="Times New Roman" w:cs="Times New Roman"/>
+          <w:sz w:val="24"/>
+          <w:szCs w:val="24"/>
+        </w:rPr>
+        <w:t xml:space="preserve"> so we </w:t>
+      </w:r>
+      <w:r>
+        <w:rPr>
+          <w:rFonts w:ascii="Times New Roman" w:hAnsi="Times New Roman" w:cs="Times New Roman"/>
+          <w:sz w:val="24"/>
+          <w:szCs w:val="24"/>
+        </w:rPr>
+        <w:t xml:space="preserve">had an updatable line for the budget.  Every time the user inputs an expense for the day, the line updates so that the budget stays under the set amount.  While the graph looks clear, we made sure to have actual data points pulled from the graph so that the user would not have to estimate how much to spend </w:t>
+      </w:r>
+      <w:proofErr w:type="gramStart"/>
+      <w:r>
+        <w:rPr>
+          <w:rFonts w:ascii="Times New Roman" w:hAnsi="Times New Roman" w:cs="Times New Roman"/>
+          <w:sz w:val="24"/>
+          <w:szCs w:val="24"/>
+        </w:rPr>
+        <w:t>on a daily basis</w:t>
+      </w:r>
+      <w:proofErr w:type="gramEnd"/>
+      <w:r>
+        <w:rPr>
+          <w:rFonts w:ascii="Times New Roman" w:hAnsi="Times New Roman" w:cs="Times New Roman"/>
+          <w:sz w:val="24"/>
+          <w:szCs w:val="24"/>
+        </w:rPr>
+        <w:t>.</w:t>
       </w:r>
     </w:p>
     <w:p>
@@ -857,16 +1472,208 @@
         </w:rPr>
         <w:lastRenderedPageBreak/>
         <w:tab/>
-        <w:t>For the final version of the app, we decided that it would be best to use the first approach in having</w:t>
-      </w:r>
-      <w:r>
-        <w:rPr>
-          <w:rFonts w:ascii="Times New Roman" w:hAnsi="Times New Roman" w:cs="Times New Roman"/>
-          <w:sz w:val="24"/>
-          <w:szCs w:val="24"/>
-        </w:rPr>
-        <w:t xml:space="preserve"> a singular tutorial prompting user input.  To accommodate users who may be familiar with budgeting we set the tutorial to occur only on the first instance of the app being used.  This also went with our app philosophy of simplicity and not adding additional clutter of varying tutorials for different users.  </w:t>
-      </w:r>
+        <w:t xml:space="preserve">One other graph we wanted to have for the user was a pie-chart.  </w:t>
+      </w:r>
+      <w:proofErr w:type="gramStart"/>
+      <w:r>
+        <w:rPr>
+          <w:rFonts w:ascii="Times New Roman" w:hAnsi="Times New Roman" w:cs="Times New Roman"/>
+          <w:sz w:val="24"/>
+          <w:szCs w:val="24"/>
+        </w:rPr>
+        <w:t>In order to</w:t>
+      </w:r>
+      <w:proofErr w:type="gramEnd"/>
+      <w:r>
+        <w:rPr>
+          <w:rFonts w:ascii="Times New Roman" w:hAnsi="Times New Roman" w:cs="Times New Roman"/>
+          <w:sz w:val="24"/>
+          <w:szCs w:val="24"/>
+        </w:rPr>
+        <w:t xml:space="preserve"> account for all types of users from different backgrounds, we figured that it would be bes</w:t>
+      </w:r>
+      <w:r>
+        <w:rPr>
+          <w:rFonts w:ascii="Times New Roman" w:hAnsi="Times New Roman" w:cs="Times New Roman"/>
+          <w:sz w:val="24"/>
+          <w:szCs w:val="24"/>
+        </w:rPr>
+        <w:t>t to provide a universally recognizable chart.</w:t>
+      </w:r>
+      <w:r>
+        <w:rPr>
+          <w:rFonts w:ascii="Times New Roman" w:hAnsi="Times New Roman" w:cs="Times New Roman"/>
+          <w:sz w:val="24"/>
+          <w:szCs w:val="24"/>
+        </w:rPr>
+        <w:t xml:space="preserve">  We provided two different charts that the users can view.  The first chart shows the breakdown of user expenses relative to their spending allotment for the month.  The second gives the user insight into the types of expenses and whether they were unspecified, discretionary and necessary.   </w:t>
+      </w:r>
+      <w:r>
+        <w:rPr>
+          <w:rFonts w:ascii="Times New Roman" w:hAnsi="Times New Roman" w:cs="Times New Roman"/>
+          <w:sz w:val="24"/>
+          <w:szCs w:val="24"/>
+        </w:rPr>
+        <w:t>While it doesn’t give a detailed analysis of the information it still gives the user a way to give a cursory glance at their data.</w:t>
+      </w:r>
+      <w:r>
+        <w:rPr>
+          <w:rFonts w:ascii="Times New Roman" w:hAnsi="Times New Roman" w:cs="Times New Roman"/>
+          <w:sz w:val="24"/>
+          <w:szCs w:val="24"/>
+        </w:rPr>
+        <w:t xml:space="preserve">  </w:t>
+      </w:r>
+      <w:r>
+        <w:rPr>
+          <w:rFonts w:ascii="Times New Roman" w:hAnsi="Times New Roman" w:cs="Times New Roman"/>
+          <w:sz w:val="24"/>
+          <w:szCs w:val="24"/>
+        </w:rPr>
+        <w:t xml:space="preserve">From </w:t>
+      </w:r>
+      <w:proofErr w:type="gramStart"/>
+      <w:r>
+        <w:rPr>
+          <w:rFonts w:ascii="Times New Roman" w:hAnsi="Times New Roman" w:cs="Times New Roman"/>
+          <w:sz w:val="24"/>
+          <w:szCs w:val="24"/>
+        </w:rPr>
+        <w:t>this users</w:t>
+      </w:r>
+      <w:proofErr w:type="gramEnd"/>
+      <w:r>
+        <w:rPr>
+          <w:rFonts w:ascii="Times New Roman" w:hAnsi="Times New Roman" w:cs="Times New Roman"/>
+          <w:sz w:val="24"/>
+          <w:szCs w:val="24"/>
+        </w:rPr>
+        <w:t xml:space="preserve"> can have an idea of how much they have been spending and the breakdown of where their money is being spent. </w:t>
+      </w:r>
+    </w:p>
+    <w:p>
+      <w:pPr>
+        <w:pStyle w:val="NoSpacing"/>
+        <w:rPr>
+          <w:rFonts w:ascii="Times New Roman" w:hAnsi="Times New Roman" w:cs="Times New Roman"/>
+          <w:b/>
+          <w:sz w:val="24"/>
+          <w:szCs w:val="24"/>
+        </w:rPr>
+      </w:pPr>
+      <w:r>
+        <w:rPr>
+          <w:noProof/>
+        </w:rPr>
+        <w:drawing>
+          <wp:inline distT="0" distB="0" distL="0" distR="0" wp14:anchorId="6091BDB3" wp14:editId="59907000">
+            <wp:extent cx="1868228" cy="3139440"/>
+            <wp:effectExtent l="0" t="0" r="0" b="3810"/>
+            <wp:docPr id="5" name="Picture 5"/>
+            <wp:cNvGraphicFramePr>
+              <a:graphicFrameLocks xmlns:a="http://schemas.openxmlformats.org/drawingml/2006/main" noChangeAspect="1"/>
+            </wp:cNvGraphicFramePr>
+            <a:graphic xmlns:a="http://schemas.openxmlformats.org/drawingml/2006/main">
+              <a:graphicData uri="http://schemas.openxmlformats.org/drawingml/2006/picture">
+                <pic:pic xmlns:pic="http://schemas.openxmlformats.org/drawingml/2006/picture">
+                  <pic:nvPicPr>
+                    <pic:cNvPr id="1" name=""/>
+                    <pic:cNvPicPr/>
+                  </pic:nvPicPr>
+                  <pic:blipFill>
+                    <a:blip r:embed="rId9"/>
+                    <a:stretch>
+                      <a:fillRect/>
+                    </a:stretch>
+                  </pic:blipFill>
+                  <pic:spPr>
+                    <a:xfrm>
+                      <a:off x="0" y="0"/>
+                      <a:ext cx="1881552" cy="3161831"/>
+                    </a:xfrm>
+                    <a:prstGeom prst="rect">
+                      <a:avLst/>
+                    </a:prstGeom>
+                  </pic:spPr>
+                </pic:pic>
+              </a:graphicData>
+            </a:graphic>
+          </wp:inline>
+        </w:drawing>
+      </w:r>
+      <w:r>
+        <w:rPr>
+          <w:rFonts w:ascii="Times New Roman" w:hAnsi="Times New Roman" w:cs="Times New Roman"/>
+          <w:b/>
+          <w:sz w:val="24"/>
+          <w:szCs w:val="24"/>
+        </w:rPr>
+        <w:t>Pie chart graphs example</w:t>
+      </w:r>
+    </w:p>
+    <w:p>
+      <w:pPr>
+        <w:pStyle w:val="NoSpacing"/>
+        <w:rPr>
+          <w:rFonts w:ascii="Times New Roman" w:hAnsi="Times New Roman" w:cs="Times New Roman"/>
+          <w:sz w:val="24"/>
+          <w:szCs w:val="24"/>
+        </w:rPr>
+      </w:pPr>
+    </w:p>
+    <w:p>
+      <w:pPr>
+        <w:pStyle w:val="NoSpacing"/>
+        <w:rPr>
+          <w:rFonts w:ascii="Times New Roman" w:hAnsi="Times New Roman" w:cs="Times New Roman"/>
+          <w:sz w:val="24"/>
+          <w:szCs w:val="24"/>
+        </w:rPr>
+      </w:pPr>
+    </w:p>
+    <w:p>
+      <w:pPr>
+        <w:pStyle w:val="NoSpacing"/>
+        <w:rPr>
+          <w:rFonts w:ascii="Times New Roman" w:hAnsi="Times New Roman" w:cs="Times New Roman"/>
+          <w:sz w:val="24"/>
+          <w:szCs w:val="24"/>
+        </w:rPr>
+      </w:pPr>
+    </w:p>
+    <w:p>
+      <w:pPr>
+        <w:pStyle w:val="NoSpacing"/>
+        <w:rPr>
+          <w:rFonts w:ascii="Times New Roman" w:hAnsi="Times New Roman" w:cs="Times New Roman"/>
+          <w:b/>
+          <w:sz w:val="24"/>
+          <w:szCs w:val="24"/>
+          <w:u w:val="single"/>
+        </w:rPr>
+      </w:pPr>
+      <w:r>
+        <w:rPr>
+          <w:rFonts w:ascii="Times New Roman" w:hAnsi="Times New Roman" w:cs="Times New Roman"/>
+          <w:b/>
+          <w:sz w:val="24"/>
+          <w:szCs w:val="24"/>
+          <w:u w:val="single"/>
+        </w:rPr>
+        <w:t>Conclusion</w:t>
+      </w:r>
+    </w:p>
+    <w:p>
+      <w:pPr>
+        <w:pStyle w:val="NoSpacing"/>
+        <w:rPr>
+          <w:rFonts w:ascii="Times New Roman" w:hAnsi="Times New Roman" w:cs="Times New Roman"/>
+          <w:b/>
+          <w:sz w:val="24"/>
+          <w:szCs w:val="24"/>
+          <w:u w:val="single"/>
+        </w:rPr>
+      </w:pPr>
     </w:p>
     <w:p>
       <w:pPr>
@@ -884,359 +1691,22 @@
           <w:szCs w:val="24"/>
         </w:rPr>
         <w:tab/>
-        <w:t xml:space="preserve">In addition to having a tutorial teach the process for how to budget, we also wanted a page that could provide links to resources for additional financial planning.  We created a tips section which has some helpful links to pages that have information about stocks and ROTH IRA for retirement.  </w:t>
-      </w:r>
-      <w:r>
-        <w:rPr>
-          <w:rFonts w:ascii="Times New Roman" w:hAnsi="Times New Roman" w:cs="Times New Roman"/>
-          <w:sz w:val="24"/>
-          <w:szCs w:val="24"/>
-        </w:rPr>
-        <w:t>While the main focus of the app remains teaching the user about budgeting we also wanted to point the user in right direction about managing finances.</w:t>
-      </w:r>
-    </w:p>
-    <w:p>
-      <w:pPr>
-        <w:pStyle w:val="NoSpacing"/>
-        <w:rPr>
-          <w:rFonts w:ascii="Times New Roman" w:hAnsi="Times New Roman" w:cs="Times New Roman"/>
-          <w:sz w:val="24"/>
-          <w:szCs w:val="24"/>
-        </w:rPr>
-      </w:pPr>
-    </w:p>
-    <w:p>
-      <w:pPr>
-        <w:pStyle w:val="NoSpacing"/>
-        <w:rPr>
-          <w:rFonts w:ascii="Times New Roman" w:hAnsi="Times New Roman" w:cs="Times New Roman"/>
-          <w:sz w:val="24"/>
-          <w:szCs w:val="24"/>
-        </w:rPr>
-      </w:pPr>
-    </w:p>
-    <w:p>
-      <w:pPr>
-        <w:pStyle w:val="NoSpacing"/>
-        <w:rPr>
-          <w:rFonts w:ascii="Times New Roman" w:hAnsi="Times New Roman" w:cs="Times New Roman"/>
-          <w:b/>
-          <w:sz w:val="24"/>
-          <w:szCs w:val="24"/>
-          <w:u w:val="single"/>
-        </w:rPr>
-      </w:pPr>
-      <w:r>
-        <w:rPr>
-          <w:rFonts w:ascii="Times New Roman" w:hAnsi="Times New Roman" w:cs="Times New Roman"/>
-          <w:b/>
-          <w:sz w:val="24"/>
-          <w:szCs w:val="24"/>
-          <w:u w:val="single"/>
-        </w:rPr>
-        <w:t>Inputs and Graphs</w:t>
-      </w:r>
-      <w:r>
-        <w:rPr>
-          <w:rFonts w:ascii="Times New Roman" w:hAnsi="Times New Roman" w:cs="Times New Roman"/>
-          <w:b/>
-          <w:sz w:val="24"/>
-          <w:szCs w:val="24"/>
-          <w:u w:val="single"/>
-        </w:rPr>
-        <w:t xml:space="preserve"> (Jose)</w:t>
-      </w:r>
-    </w:p>
-    <w:p>
-      <w:pPr>
-        <w:pStyle w:val="NoSpacing"/>
-        <w:rPr>
-          <w:rFonts w:ascii="Times New Roman" w:hAnsi="Times New Roman" w:cs="Times New Roman"/>
-          <w:b/>
-          <w:sz w:val="24"/>
-          <w:szCs w:val="24"/>
-          <w:u w:val="single"/>
-        </w:rPr>
-      </w:pPr>
-    </w:p>
-    <w:p>
-      <w:pPr>
-        <w:pStyle w:val="NoSpacing"/>
-        <w:rPr>
-          <w:rFonts w:ascii="Times New Roman" w:hAnsi="Times New Roman" w:cs="Times New Roman"/>
-          <w:sz w:val="24"/>
-          <w:szCs w:val="24"/>
-        </w:rPr>
-      </w:pPr>
-      <w:r>
-        <w:rPr>
-          <w:rFonts w:ascii="Times New Roman" w:hAnsi="Times New Roman" w:cs="Times New Roman"/>
-          <w:sz w:val="24"/>
-          <w:szCs w:val="24"/>
-        </w:rPr>
-        <w:tab/>
-      </w:r>
-      <w:r>
-        <w:rPr>
-          <w:rFonts w:ascii="Times New Roman" w:hAnsi="Times New Roman" w:cs="Times New Roman"/>
-          <w:sz w:val="24"/>
-          <w:szCs w:val="24"/>
-        </w:rPr>
-        <w:t xml:space="preserve">Following our app philosophy, we wanted the inputs and graphs to be as simple as possible for the user.  </w:t>
-      </w:r>
-      <w:r>
-        <w:rPr>
-          <w:rFonts w:ascii="Times New Roman" w:hAnsi="Times New Roman" w:cs="Times New Roman"/>
-          <w:sz w:val="24"/>
-          <w:szCs w:val="24"/>
-        </w:rPr>
-        <w:t>In regard to</w:t>
-      </w:r>
-      <w:r>
-        <w:rPr>
-          <w:rFonts w:ascii="Times New Roman" w:hAnsi="Times New Roman" w:cs="Times New Roman"/>
-          <w:sz w:val="24"/>
-          <w:szCs w:val="24"/>
-        </w:rPr>
-        <w:t xml:space="preserve"> the inputs, in the tutorial we prompt for entering a monthly income and how much the user wants to save.</w:t>
-      </w:r>
-      <w:r>
-        <w:rPr>
-          <w:rFonts w:ascii="Times New Roman" w:hAnsi="Times New Roman" w:cs="Times New Roman"/>
-          <w:sz w:val="24"/>
-          <w:szCs w:val="24"/>
-        </w:rPr>
-        <w:t xml:space="preserve">  After the tutorial runs, users have options to enter in daily spending amounts for different transactions.  In this current iteration of the application we have allowed for users to input amounts as well as provide tags as to what the expense was for such as groceries, gas or rent.  </w:t>
-      </w:r>
-    </w:p>
-    <w:p>
-      <w:pPr>
-        <w:pStyle w:val="NoSpacing"/>
-        <w:rPr>
-          <w:rFonts w:ascii="Times New Roman" w:hAnsi="Times New Roman" w:cs="Times New Roman"/>
-          <w:sz w:val="24"/>
-          <w:szCs w:val="24"/>
-        </w:rPr>
-      </w:pPr>
-      <w:r>
-        <w:rPr>
-          <w:rFonts w:ascii="Times New Roman" w:hAnsi="Times New Roman" w:cs="Times New Roman"/>
-          <w:sz w:val="24"/>
-          <w:szCs w:val="24"/>
-        </w:rPr>
-        <w:tab/>
-        <w:t>In the tutorial we also talk about understanding which expenses are essential and non-essential.  Based of their input, users can decide with a drop-down tab which expenses are necessary and which are non-essential.  The tutorial mentions that if the user has too many non-essential expenses, that it may be time to cut back on spending.</w:t>
-      </w:r>
-    </w:p>
-    <w:p>
-      <w:pPr>
-        <w:pStyle w:val="NoSpacing"/>
-        <w:rPr>
-          <w:rFonts w:ascii="Times New Roman" w:hAnsi="Times New Roman" w:cs="Times New Roman"/>
-          <w:sz w:val="24"/>
-          <w:szCs w:val="24"/>
-        </w:rPr>
-      </w:pPr>
-      <w:r>
-        <w:rPr>
-          <w:rFonts w:ascii="Times New Roman" w:hAnsi="Times New Roman" w:cs="Times New Roman"/>
-          <w:sz w:val="24"/>
-          <w:szCs w:val="24"/>
-        </w:rPr>
-        <w:tab/>
-        <w:t>For the graphs, all three us had many discussions as to how to best display information in a clear and concise manner.</w:t>
-      </w:r>
-      <w:r>
-        <w:rPr>
-          <w:rFonts w:ascii="Times New Roman" w:hAnsi="Times New Roman" w:cs="Times New Roman"/>
-          <w:sz w:val="24"/>
-          <w:szCs w:val="24"/>
-        </w:rPr>
-        <w:t xml:space="preserve">  One graph that we settled on was having a standard graph with days on the x-axis and money spent in dollars on the y-axis.  From the user inputted monthly income we drew a straight line spanning over the number of days that would serve as maximum amount that the user could spend.  Additionally, we drew a similar line across of the limit that the user wanted which was entered during the tutorial.  We wanted the graph to be as readable as </w:t>
-      </w:r>
-      <w:r>
-        <w:rPr>
-          <w:rFonts w:ascii="Times New Roman" w:hAnsi="Times New Roman" w:cs="Times New Roman"/>
-          <w:sz w:val="24"/>
-          <w:szCs w:val="24"/>
-        </w:rPr>
-        <w:t>possible,</w:t>
-      </w:r>
-      <w:r>
-        <w:rPr>
-          <w:rFonts w:ascii="Times New Roman" w:hAnsi="Times New Roman" w:cs="Times New Roman"/>
-          <w:sz w:val="24"/>
-          <w:szCs w:val="24"/>
-        </w:rPr>
-        <w:t xml:space="preserve"> so we </w:t>
-      </w:r>
-      <w:r>
-        <w:rPr>
-          <w:rFonts w:ascii="Times New Roman" w:hAnsi="Times New Roman" w:cs="Times New Roman"/>
-          <w:sz w:val="24"/>
-          <w:szCs w:val="24"/>
-        </w:rPr>
-        <w:t>had an updatable line for the budget.  Every time the user inputs an expense for the day, the line updates so that the budget stays under the set amount.  While the graph looks clear, we made sure to have actual data points pulled from the graph so that the user would not have to estimate how much to spend on a daily basis.</w:t>
-      </w:r>
-    </w:p>
-    <w:p>
-      <w:pPr>
-        <w:pStyle w:val="NoSpacing"/>
-        <w:rPr>
-          <w:rFonts w:ascii="Times New Roman" w:hAnsi="Times New Roman" w:cs="Times New Roman"/>
-          <w:sz w:val="24"/>
-          <w:szCs w:val="24"/>
-        </w:rPr>
-      </w:pPr>
-      <w:r>
-        <w:rPr>
-          <w:rFonts w:ascii="Times New Roman" w:hAnsi="Times New Roman" w:cs="Times New Roman"/>
-          <w:sz w:val="24"/>
-          <w:szCs w:val="24"/>
-        </w:rPr>
-        <w:tab/>
-        <w:t>One other graph we wanted to have for the user was a pie-chart.  In order to account for all types of users from different backgrounds, we figured that it would be bes</w:t>
-      </w:r>
-      <w:r>
-        <w:rPr>
-          <w:rFonts w:ascii="Times New Roman" w:hAnsi="Times New Roman" w:cs="Times New Roman"/>
-          <w:sz w:val="24"/>
-          <w:szCs w:val="24"/>
-        </w:rPr>
-        <w:t>t to provide a universally recognizable chart.  While it doesn’t give a detailed analysis of the information it still gives the user a way to give a cursory glance at their data.</w:t>
-      </w:r>
-      <w:r>
-        <w:rPr>
-          <w:rFonts w:ascii="Times New Roman" w:hAnsi="Times New Roman" w:cs="Times New Roman"/>
-          <w:sz w:val="24"/>
-          <w:szCs w:val="24"/>
-        </w:rPr>
-        <w:t xml:space="preserve">  </w:t>
-      </w:r>
-      <w:r>
-        <w:rPr>
-          <w:rFonts w:ascii="Times New Roman" w:hAnsi="Times New Roman" w:cs="Times New Roman"/>
-          <w:sz w:val="24"/>
-          <w:szCs w:val="24"/>
-        </w:rPr>
-        <w:t xml:space="preserve">From </w:t>
-      </w:r>
-      <w:proofErr w:type="gramStart"/>
-      <w:r>
-        <w:rPr>
-          <w:rFonts w:ascii="Times New Roman" w:hAnsi="Times New Roman" w:cs="Times New Roman"/>
-          <w:sz w:val="24"/>
-          <w:szCs w:val="24"/>
-        </w:rPr>
-        <w:t>this users</w:t>
-      </w:r>
-      <w:proofErr w:type="gramEnd"/>
-      <w:r>
-        <w:rPr>
-          <w:rFonts w:ascii="Times New Roman" w:hAnsi="Times New Roman" w:cs="Times New Roman"/>
-          <w:sz w:val="24"/>
-          <w:szCs w:val="24"/>
-        </w:rPr>
-        <w:t xml:space="preserve"> can have an idea of how much they have been spending and the breakdown of where their money is being spent.  </w:t>
-      </w:r>
-    </w:p>
-    <w:p>
-      <w:pPr>
-        <w:pStyle w:val="NoSpacing"/>
-        <w:rPr>
-          <w:rFonts w:ascii="Times New Roman" w:hAnsi="Times New Roman" w:cs="Times New Roman"/>
-          <w:sz w:val="24"/>
-          <w:szCs w:val="24"/>
-        </w:rPr>
-      </w:pPr>
-    </w:p>
-    <w:p>
-      <w:pPr>
-        <w:pStyle w:val="NoSpacing"/>
-        <w:rPr>
-          <w:rFonts w:ascii="Times New Roman" w:hAnsi="Times New Roman" w:cs="Times New Roman"/>
-          <w:sz w:val="24"/>
-          <w:szCs w:val="24"/>
-        </w:rPr>
-      </w:pPr>
-    </w:p>
-    <w:p>
-      <w:pPr>
-        <w:pStyle w:val="NoSpacing"/>
-        <w:rPr>
-          <w:rFonts w:ascii="Times New Roman" w:hAnsi="Times New Roman" w:cs="Times New Roman"/>
-          <w:b/>
-          <w:sz w:val="24"/>
-          <w:szCs w:val="24"/>
-          <w:u w:val="single"/>
-        </w:rPr>
-      </w:pPr>
-      <w:r>
-        <w:rPr>
-          <w:rFonts w:ascii="Times New Roman" w:hAnsi="Times New Roman" w:cs="Times New Roman"/>
-          <w:b/>
-          <w:sz w:val="24"/>
-          <w:szCs w:val="24"/>
-          <w:u w:val="single"/>
-        </w:rPr>
-        <w:t>Conclusion</w:t>
-      </w:r>
-    </w:p>
-    <w:p>
-      <w:pPr>
-        <w:pStyle w:val="NoSpacing"/>
-        <w:rPr>
-          <w:rFonts w:ascii="Times New Roman" w:hAnsi="Times New Roman" w:cs="Times New Roman"/>
-          <w:b/>
-          <w:sz w:val="24"/>
-          <w:szCs w:val="24"/>
-          <w:u w:val="single"/>
-        </w:rPr>
-      </w:pPr>
-    </w:p>
-    <w:p>
-      <w:pPr>
-        <w:pStyle w:val="NoSpacing"/>
-        <w:rPr>
-          <w:rFonts w:ascii="Times New Roman" w:hAnsi="Times New Roman" w:cs="Times New Roman"/>
-          <w:sz w:val="24"/>
-          <w:szCs w:val="24"/>
-        </w:rPr>
-      </w:pPr>
-      <w:r>
-        <w:rPr>
-          <w:rFonts w:ascii="Times New Roman" w:hAnsi="Times New Roman" w:cs="Times New Roman"/>
-          <w:sz w:val="24"/>
-          <w:szCs w:val="24"/>
-        </w:rPr>
-        <w:tab/>
-      </w:r>
-      <w:proofErr w:type="gramStart"/>
-      <w:r>
-        <w:rPr>
-          <w:rFonts w:ascii="Times New Roman" w:hAnsi="Times New Roman" w:cs="Times New Roman"/>
-          <w:sz w:val="24"/>
-          <w:szCs w:val="24"/>
-        </w:rPr>
-        <w:t>Overall</w:t>
-      </w:r>
-      <w:proofErr w:type="gramEnd"/>
-      <w:r>
-        <w:rPr>
-          <w:rFonts w:ascii="Times New Roman" w:hAnsi="Times New Roman" w:cs="Times New Roman"/>
-          <w:sz w:val="24"/>
-          <w:szCs w:val="24"/>
-        </w:rPr>
-        <w:t xml:space="preserve"> we really enjoyed working on this project.  The process on working on the app was clear and we were able to systematically work through and develop the app.  One part we all enjoyed was developing a coherent app philosophy.  We felt that with a core belief all of us were </w:t>
-      </w:r>
-      <w:r>
-        <w:rPr>
-          <w:rFonts w:ascii="Times New Roman" w:hAnsi="Times New Roman" w:cs="Times New Roman"/>
-          <w:sz w:val="24"/>
-          <w:szCs w:val="24"/>
-        </w:rPr>
-        <w:lastRenderedPageBreak/>
-        <w:t>on the same page in regard to the development of the app.  The breakdown of tasks seemed to work well as all of us were able to complete individual components and then come together for the final product.</w:t>
+      </w:r>
+      <w:r>
+        <w:rPr>
+          <w:rFonts w:ascii="Times New Roman" w:hAnsi="Times New Roman" w:cs="Times New Roman"/>
+          <w:sz w:val="24"/>
+          <w:szCs w:val="24"/>
+        </w:rPr>
+        <w:t>Overall,</w:t>
+      </w:r>
+      <w:r>
+        <w:rPr>
+          <w:rFonts w:ascii="Times New Roman" w:hAnsi="Times New Roman" w:cs="Times New Roman"/>
+          <w:sz w:val="24"/>
+          <w:szCs w:val="24"/>
+        </w:rPr>
+        <w:t xml:space="preserve"> we really enjoyed working on this project.  The process on working on the app was clear and we were able to systematically work through and develop the app.  One part we all enjoyed was developing a coherent app philosophy.  We felt that with a core belief all of us were on the same page in regard to the development of the app.  The breakdown of tasks seemed to work well as all of us were able to complete individual components and then come together for the final product.</w:t>
       </w:r>
     </w:p>
     <w:p>
@@ -2031,4 +2501,16 @@
     </a:ext>
   </a:extLst>
 </a:theme>
+</file>
+
+<file path=customXml/item1.xml><?xml version="1.0" encoding="utf-8"?>
+<b:Sources xmlns:b="http://schemas.openxmlformats.org/officeDocument/2006/bibliography" xmlns="http://schemas.openxmlformats.org/officeDocument/2006/bibliography" SelectedStyle="\APASixthEditionOfficeOnline.xsl" StyleName="APA" Version="6"/>
+</file>
+
+<file path=customXml/itemProps1.xml><?xml version="1.0" encoding="utf-8"?>
+<ds:datastoreItem xmlns:ds="http://schemas.openxmlformats.org/officeDocument/2006/customXml" ds:itemID="{438E7B09-F307-4F5F-A5F5-BD3720511D43}">
+  <ds:schemaRefs>
+    <ds:schemaRef ds:uri="http://schemas.openxmlformats.org/officeDocument/2006/bibliography"/>
+  </ds:schemaRefs>
+</ds:datastoreItem>
 </file>
</xml_diff>